<commit_message>
wireframes added to the design document
</commit_message>
<xml_diff>
--- a/Documentation/Design Document v1.0.docx
+++ b/Documentation/Design Document v1.0.docx
@@ -959,7 +959,7 @@
               <w:rFonts w:asciiTheme="minorHAnsi" w:eastAsiaTheme="minorEastAsia" w:hAnsiTheme="minorHAnsi" w:cstheme="minorBidi"/>
               <w:noProof/>
               <w:szCs w:val="22"/>
-              <w:lang w:val="en-GB" w:eastAsia="en-GB"/>
+              <w:lang w:val="en-NL" w:eastAsia="en-NL"/>
             </w:rPr>
           </w:pPr>
           <w:r>
@@ -971,7 +971,7 @@
           <w:r>
             <w:fldChar w:fldCharType="separate"/>
           </w:r>
-          <w:hyperlink w:anchor="_Toc42673512" w:history="1">
+          <w:hyperlink w:anchor="_Toc53224501" w:history="1">
             <w:r>
               <w:rPr>
                 <w:rStyle w:val="Hyperlink"/>
@@ -984,7 +984,7 @@
                 <w:rFonts w:asciiTheme="minorHAnsi" w:eastAsiaTheme="minorEastAsia" w:hAnsiTheme="minorHAnsi" w:cstheme="minorBidi"/>
                 <w:noProof/>
                 <w:szCs w:val="22"/>
-                <w:lang w:val="en-GB" w:eastAsia="en-GB"/>
+                <w:lang w:val="en-NL" w:eastAsia="en-NL"/>
               </w:rPr>
               <w:tab/>
             </w:r>
@@ -993,7 +993,7 @@
                 <w:rStyle w:val="Hyperlink"/>
                 <w:noProof/>
               </w:rPr>
-              <w:t>Project assignment</w:t>
+              <w:t>Architectural Design</w:t>
             </w:r>
             <w:r>
               <w:rPr>
@@ -1014,7 +1014,7 @@
                 <w:noProof/>
                 <w:webHidden/>
               </w:rPr>
-              <w:instrText xml:space="preserve"> PAGEREF _Toc42673512 \h </w:instrText>
+              <w:instrText xml:space="preserve"> PAGEREF _Toc53224501 \h </w:instrText>
             </w:r>
             <w:r>
               <w:rPr>
@@ -1034,7 +1034,181 @@
                 <w:noProof/>
                 <w:webHidden/>
               </w:rPr>
-              <w:t>4</w:t>
+              <w:t>5</w:t>
+            </w:r>
+            <w:r>
+              <w:rPr>
+                <w:noProof/>
+                <w:webHidden/>
+              </w:rPr>
+              <w:fldChar w:fldCharType="end"/>
+            </w:r>
+          </w:hyperlink>
+        </w:p>
+        <w:p>
+          <w:pPr>
+            <w:pStyle w:val="TOC1"/>
+            <w:tabs>
+              <w:tab w:val="left" w:pos="440"/>
+            </w:tabs>
+            <w:rPr>
+              <w:rFonts w:asciiTheme="minorHAnsi" w:eastAsiaTheme="minorEastAsia" w:hAnsiTheme="minorHAnsi" w:cstheme="minorBidi"/>
+              <w:noProof/>
+              <w:szCs w:val="22"/>
+              <w:lang w:val="en-NL" w:eastAsia="en-NL"/>
+            </w:rPr>
+          </w:pPr>
+          <w:hyperlink w:anchor="_Toc53224502" w:history="1">
+            <w:r>
+              <w:rPr>
+                <w:rStyle w:val="Hyperlink"/>
+                <w:noProof/>
+              </w:rPr>
+              <w:t>2.</w:t>
+            </w:r>
+            <w:r>
+              <w:rPr>
+                <w:rFonts w:asciiTheme="minorHAnsi" w:eastAsiaTheme="minorEastAsia" w:hAnsiTheme="minorHAnsi" w:cstheme="minorBidi"/>
+                <w:noProof/>
+                <w:szCs w:val="22"/>
+                <w:lang w:val="en-NL" w:eastAsia="en-NL"/>
+              </w:rPr>
+              <w:tab/>
+            </w:r>
+            <w:r>
+              <w:rPr>
+                <w:rStyle w:val="Hyperlink"/>
+                <w:noProof/>
+              </w:rPr>
+              <w:t>Database Design</w:t>
+            </w:r>
+            <w:r>
+              <w:rPr>
+                <w:noProof/>
+                <w:webHidden/>
+              </w:rPr>
+              <w:tab/>
+            </w:r>
+            <w:r>
+              <w:rPr>
+                <w:noProof/>
+                <w:webHidden/>
+              </w:rPr>
+              <w:fldChar w:fldCharType="begin"/>
+            </w:r>
+            <w:r>
+              <w:rPr>
+                <w:noProof/>
+                <w:webHidden/>
+              </w:rPr>
+              <w:instrText xml:space="preserve"> PAGEREF _Toc53224502 \h </w:instrText>
+            </w:r>
+            <w:r>
+              <w:rPr>
+                <w:noProof/>
+                <w:webHidden/>
+              </w:rPr>
+            </w:r>
+            <w:r>
+              <w:rPr>
+                <w:noProof/>
+                <w:webHidden/>
+              </w:rPr>
+              <w:fldChar w:fldCharType="separate"/>
+            </w:r>
+            <w:r>
+              <w:rPr>
+                <w:noProof/>
+                <w:webHidden/>
+              </w:rPr>
+              <w:t>6</w:t>
+            </w:r>
+            <w:r>
+              <w:rPr>
+                <w:noProof/>
+                <w:webHidden/>
+              </w:rPr>
+              <w:fldChar w:fldCharType="end"/>
+            </w:r>
+          </w:hyperlink>
+        </w:p>
+        <w:p>
+          <w:pPr>
+            <w:pStyle w:val="TOC1"/>
+            <w:tabs>
+              <w:tab w:val="left" w:pos="440"/>
+            </w:tabs>
+            <w:rPr>
+              <w:rFonts w:asciiTheme="minorHAnsi" w:eastAsiaTheme="minorEastAsia" w:hAnsiTheme="minorHAnsi" w:cstheme="minorBidi"/>
+              <w:noProof/>
+              <w:szCs w:val="22"/>
+              <w:lang w:val="en-NL" w:eastAsia="en-NL"/>
+            </w:rPr>
+          </w:pPr>
+          <w:hyperlink w:anchor="_Toc53224503" w:history="1">
+            <w:r>
+              <w:rPr>
+                <w:rStyle w:val="Hyperlink"/>
+                <w:noProof/>
+              </w:rPr>
+              <w:t>3.</w:t>
+            </w:r>
+            <w:r>
+              <w:rPr>
+                <w:rFonts w:asciiTheme="minorHAnsi" w:eastAsiaTheme="minorEastAsia" w:hAnsiTheme="minorHAnsi" w:cstheme="minorBidi"/>
+                <w:noProof/>
+                <w:szCs w:val="22"/>
+                <w:lang w:val="en-NL" w:eastAsia="en-NL"/>
+              </w:rPr>
+              <w:tab/>
+            </w:r>
+            <w:r>
+              <w:rPr>
+                <w:rStyle w:val="Hyperlink"/>
+                <w:noProof/>
+              </w:rPr>
+              <w:t>Design Desicions</w:t>
+            </w:r>
+            <w:r>
+              <w:rPr>
+                <w:noProof/>
+                <w:webHidden/>
+              </w:rPr>
+              <w:tab/>
+            </w:r>
+            <w:r>
+              <w:rPr>
+                <w:noProof/>
+                <w:webHidden/>
+              </w:rPr>
+              <w:fldChar w:fldCharType="begin"/>
+            </w:r>
+            <w:r>
+              <w:rPr>
+                <w:noProof/>
+                <w:webHidden/>
+              </w:rPr>
+              <w:instrText xml:space="preserve"> PAGEREF _Toc53224503 \h </w:instrText>
+            </w:r>
+            <w:r>
+              <w:rPr>
+                <w:noProof/>
+                <w:webHidden/>
+              </w:rPr>
+            </w:r>
+            <w:r>
+              <w:rPr>
+                <w:noProof/>
+                <w:webHidden/>
+              </w:rPr>
+              <w:fldChar w:fldCharType="separate"/>
+            </w:r>
+            <w:r>
+              <w:rPr>
+                <w:noProof/>
+                <w:webHidden/>
+              </w:rPr>
+              <w:t>7</w:t>
             </w:r>
             <w:r>
               <w:rPr>
@@ -1056,10 +1230,10 @@
               <w:noProof/>
               <w:sz w:val="22"/>
               <w:szCs w:val="22"/>
-              <w:lang w:val="en-GB" w:eastAsia="en-GB"/>
+              <w:lang w:val="en-NL" w:eastAsia="en-NL"/>
             </w:rPr>
           </w:pPr>
-          <w:hyperlink w:anchor="_Toc42673513" w:history="1">
+          <w:hyperlink w:anchor="_Toc53224504" w:history="1">
             <w:r>
               <w:rPr>
                 <w:rStyle w:val="Hyperlink"/>
@@ -1071,7 +1245,7 @@
                   </w14:lightRig>
                 </w14:scene3d>
               </w:rPr>
-              <w:t>1.1</w:t>
+              <w:t>3.1</w:t>
             </w:r>
             <w:r>
               <w:rPr>
@@ -1079,7 +1253,7 @@
                 <w:noProof/>
                 <w:sz w:val="22"/>
                 <w:szCs w:val="22"/>
-                <w:lang w:val="en-GB" w:eastAsia="en-GB"/>
+                <w:lang w:val="en-NL" w:eastAsia="en-NL"/>
               </w:rPr>
               <w:tab/>
             </w:r>
@@ -1088,7 +1262,7 @@
                 <w:rStyle w:val="Hyperlink"/>
                 <w:noProof/>
               </w:rPr>
-              <w:t>Context</w:t>
+              <w:t>Back-end Framework</w:t>
             </w:r>
             <w:r>
               <w:rPr>
@@ -1109,7 +1283,7 @@
                 <w:noProof/>
                 <w:webHidden/>
               </w:rPr>
-              <w:instrText xml:space="preserve"> PAGEREF _Toc42673513 \h </w:instrText>
+              <w:instrText xml:space="preserve"> PAGEREF _Toc53224504 \h </w:instrText>
             </w:r>
             <w:r>
               <w:rPr>
@@ -1129,7 +1303,7 @@
                 <w:noProof/>
                 <w:webHidden/>
               </w:rPr>
-              <w:t>4</w:t>
+              <w:t>7</w:t>
             </w:r>
             <w:r>
               <w:rPr>
@@ -1151,10 +1325,10 @@
               <w:noProof/>
               <w:sz w:val="22"/>
               <w:szCs w:val="22"/>
-              <w:lang w:val="en-GB" w:eastAsia="en-GB"/>
+              <w:lang w:val="en-NL" w:eastAsia="en-NL"/>
             </w:rPr>
           </w:pPr>
-          <w:hyperlink w:anchor="_Toc42673514" w:history="1">
+          <w:hyperlink w:anchor="_Toc53224505" w:history="1">
             <w:r>
               <w:rPr>
                 <w:rStyle w:val="Hyperlink"/>
@@ -1166,7 +1340,7 @@
                   </w14:lightRig>
                 </w14:scene3d>
               </w:rPr>
-              <w:t>1.2</w:t>
+              <w:t>3.2</w:t>
             </w:r>
             <w:r>
               <w:rPr>
@@ -1174,7 +1348,7 @@
                 <w:noProof/>
                 <w:sz w:val="22"/>
                 <w:szCs w:val="22"/>
-                <w:lang w:val="en-GB" w:eastAsia="en-GB"/>
+                <w:lang w:val="en-NL" w:eastAsia="en-NL"/>
               </w:rPr>
               <w:tab/>
             </w:r>
@@ -1183,7 +1357,7 @@
                 <w:rStyle w:val="Hyperlink"/>
                 <w:noProof/>
               </w:rPr>
-              <w:t>Goal of the project</w:t>
+              <w:t>Front-end Framework</w:t>
             </w:r>
             <w:r>
               <w:rPr>
@@ -1204,7 +1378,7 @@
                 <w:noProof/>
                 <w:webHidden/>
               </w:rPr>
-              <w:instrText xml:space="preserve"> PAGEREF _Toc42673514 \h </w:instrText>
+              <w:instrText xml:space="preserve"> PAGEREF _Toc53224505 \h </w:instrText>
             </w:r>
             <w:r>
               <w:rPr>
@@ -1224,387 +1398,7 @@
                 <w:noProof/>
                 <w:webHidden/>
               </w:rPr>
-              <w:t>4</w:t>
-            </w:r>
-            <w:r>
-              <w:rPr>
-                <w:noProof/>
-                <w:webHidden/>
-              </w:rPr>
-              <w:fldChar w:fldCharType="end"/>
-            </w:r>
-          </w:hyperlink>
-        </w:p>
-        <w:p>
-          <w:pPr>
-            <w:pStyle w:val="TOC2"/>
-            <w:tabs>
-              <w:tab w:val="left" w:pos="880"/>
-            </w:tabs>
-            <w:rPr>
-              <w:rFonts w:asciiTheme="minorHAnsi" w:eastAsiaTheme="minorEastAsia" w:hAnsiTheme="minorHAnsi" w:cstheme="minorBidi"/>
-              <w:noProof/>
-              <w:sz w:val="22"/>
-              <w:szCs w:val="22"/>
-              <w:lang w:val="en-GB" w:eastAsia="en-GB"/>
-            </w:rPr>
-          </w:pPr>
-          <w:hyperlink w:anchor="_Toc42673515" w:history="1">
-            <w:r>
-              <w:rPr>
-                <w:rStyle w:val="Hyperlink"/>
-                <w:noProof/>
-                <w14:scene3d>
-                  <w14:camera w14:prst="orthographicFront"/>
-                  <w14:lightRig w14:rig="threePt" w14:dir="t">
-                    <w14:rot w14:lat="0" w14:lon="0" w14:rev="0"/>
-                  </w14:lightRig>
-                </w14:scene3d>
-              </w:rPr>
-              <w:t>1.3</w:t>
-            </w:r>
-            <w:r>
-              <w:rPr>
-                <w:rFonts w:asciiTheme="minorHAnsi" w:eastAsiaTheme="minorEastAsia" w:hAnsiTheme="minorHAnsi" w:cstheme="minorBidi"/>
-                <w:noProof/>
-                <w:sz w:val="22"/>
-                <w:szCs w:val="22"/>
-                <w:lang w:val="en-GB" w:eastAsia="en-GB"/>
-              </w:rPr>
-              <w:tab/>
-            </w:r>
-            <w:r>
-              <w:rPr>
-                <w:rStyle w:val="Hyperlink"/>
-                <w:noProof/>
-              </w:rPr>
-              <w:t>Scope and preconditions</w:t>
-            </w:r>
-            <w:r>
-              <w:rPr>
-                <w:noProof/>
-                <w:webHidden/>
-              </w:rPr>
-              <w:tab/>
-            </w:r>
-            <w:r>
-              <w:rPr>
-                <w:noProof/>
-                <w:webHidden/>
-              </w:rPr>
-              <w:fldChar w:fldCharType="begin"/>
-            </w:r>
-            <w:r>
-              <w:rPr>
-                <w:noProof/>
-                <w:webHidden/>
-              </w:rPr>
-              <w:instrText xml:space="preserve"> PAGEREF _Toc42673515 \h </w:instrText>
-            </w:r>
-            <w:r>
-              <w:rPr>
-                <w:noProof/>
-                <w:webHidden/>
-              </w:rPr>
-            </w:r>
-            <w:r>
-              <w:rPr>
-                <w:noProof/>
-                <w:webHidden/>
-              </w:rPr>
-              <w:fldChar w:fldCharType="separate"/>
-            </w:r>
-            <w:r>
-              <w:rPr>
-                <w:noProof/>
-                <w:webHidden/>
-              </w:rPr>
-              <w:t>4</w:t>
-            </w:r>
-            <w:r>
-              <w:rPr>
-                <w:noProof/>
-                <w:webHidden/>
-              </w:rPr>
-              <w:fldChar w:fldCharType="end"/>
-            </w:r>
-          </w:hyperlink>
-        </w:p>
-        <w:p>
-          <w:pPr>
-            <w:pStyle w:val="TOC2"/>
-            <w:tabs>
-              <w:tab w:val="left" w:pos="880"/>
-            </w:tabs>
-            <w:rPr>
-              <w:rFonts w:asciiTheme="minorHAnsi" w:eastAsiaTheme="minorEastAsia" w:hAnsiTheme="minorHAnsi" w:cstheme="minorBidi"/>
-              <w:noProof/>
-              <w:sz w:val="22"/>
-              <w:szCs w:val="22"/>
-              <w:lang w:val="en-GB" w:eastAsia="en-GB"/>
-            </w:rPr>
-          </w:pPr>
-          <w:hyperlink w:anchor="_Toc42673516" w:history="1">
-            <w:r>
-              <w:rPr>
-                <w:rStyle w:val="Hyperlink"/>
-                <w:noProof/>
-                <w14:scene3d>
-                  <w14:camera w14:prst="orthographicFront"/>
-                  <w14:lightRig w14:rig="threePt" w14:dir="t">
-                    <w14:rot w14:lat="0" w14:lon="0" w14:rev="0"/>
-                  </w14:lightRig>
-                </w14:scene3d>
-              </w:rPr>
-              <w:t>1.4</w:t>
-            </w:r>
-            <w:r>
-              <w:rPr>
-                <w:rFonts w:asciiTheme="minorHAnsi" w:eastAsiaTheme="minorEastAsia" w:hAnsiTheme="minorHAnsi" w:cstheme="minorBidi"/>
-                <w:noProof/>
-                <w:sz w:val="22"/>
-                <w:szCs w:val="22"/>
-                <w:lang w:val="en-GB" w:eastAsia="en-GB"/>
-              </w:rPr>
-              <w:tab/>
-            </w:r>
-            <w:r>
-              <w:rPr>
-                <w:rStyle w:val="Hyperlink"/>
-                <w:noProof/>
-              </w:rPr>
-              <w:t>Strategy</w:t>
-            </w:r>
-            <w:r>
-              <w:rPr>
-                <w:noProof/>
-                <w:webHidden/>
-              </w:rPr>
-              <w:tab/>
-            </w:r>
-            <w:r>
-              <w:rPr>
-                <w:noProof/>
-                <w:webHidden/>
-              </w:rPr>
-              <w:fldChar w:fldCharType="begin"/>
-            </w:r>
-            <w:r>
-              <w:rPr>
-                <w:noProof/>
-                <w:webHidden/>
-              </w:rPr>
-              <w:instrText xml:space="preserve"> PAGEREF _Toc42673516 \h </w:instrText>
-            </w:r>
-            <w:r>
-              <w:rPr>
-                <w:noProof/>
-                <w:webHidden/>
-              </w:rPr>
-            </w:r>
-            <w:r>
-              <w:rPr>
-                <w:noProof/>
-                <w:webHidden/>
-              </w:rPr>
-              <w:fldChar w:fldCharType="separate"/>
-            </w:r>
-            <w:r>
-              <w:rPr>
-                <w:noProof/>
-                <w:webHidden/>
-              </w:rPr>
-              <w:t>4</w:t>
-            </w:r>
-            <w:r>
-              <w:rPr>
-                <w:noProof/>
-                <w:webHidden/>
-              </w:rPr>
-              <w:fldChar w:fldCharType="end"/>
-            </w:r>
-          </w:hyperlink>
-        </w:p>
-        <w:p>
-          <w:pPr>
-            <w:pStyle w:val="TOC2"/>
-            <w:tabs>
-              <w:tab w:val="left" w:pos="880"/>
-            </w:tabs>
-            <w:rPr>
-              <w:rFonts w:asciiTheme="minorHAnsi" w:eastAsiaTheme="minorEastAsia" w:hAnsiTheme="minorHAnsi" w:cstheme="minorBidi"/>
-              <w:noProof/>
-              <w:sz w:val="22"/>
-              <w:szCs w:val="22"/>
-              <w:lang w:val="en-GB" w:eastAsia="en-GB"/>
-            </w:rPr>
-          </w:pPr>
-          <w:hyperlink w:anchor="_Toc42673517" w:history="1">
-            <w:r>
-              <w:rPr>
-                <w:rStyle w:val="Hyperlink"/>
-                <w:noProof/>
-                <w14:scene3d>
-                  <w14:camera w14:prst="orthographicFront"/>
-                  <w14:lightRig w14:rig="threePt" w14:dir="t">
-                    <w14:rot w14:lat="0" w14:lon="0" w14:rev="0"/>
-                  </w14:lightRig>
-                </w14:scene3d>
-              </w:rPr>
-              <w:t>1.5</w:t>
-            </w:r>
-            <w:r>
-              <w:rPr>
-                <w:rFonts w:asciiTheme="minorHAnsi" w:eastAsiaTheme="minorEastAsia" w:hAnsiTheme="minorHAnsi" w:cstheme="minorBidi"/>
-                <w:noProof/>
-                <w:sz w:val="22"/>
-                <w:szCs w:val="22"/>
-                <w:lang w:val="en-GB" w:eastAsia="en-GB"/>
-              </w:rPr>
-              <w:tab/>
-            </w:r>
-            <w:r>
-              <w:rPr>
-                <w:rStyle w:val="Hyperlink"/>
-                <w:noProof/>
-              </w:rPr>
-              <w:t>Research questions</w:t>
-            </w:r>
-            <w:r>
-              <w:rPr>
-                <w:noProof/>
-                <w:webHidden/>
-              </w:rPr>
-              <w:tab/>
-            </w:r>
-            <w:r>
-              <w:rPr>
-                <w:noProof/>
-                <w:webHidden/>
-              </w:rPr>
-              <w:fldChar w:fldCharType="begin"/>
-            </w:r>
-            <w:r>
-              <w:rPr>
-                <w:noProof/>
-                <w:webHidden/>
-              </w:rPr>
-              <w:instrText xml:space="preserve"> PAGEREF _Toc42673517 \h </w:instrText>
-            </w:r>
-            <w:r>
-              <w:rPr>
-                <w:noProof/>
-                <w:webHidden/>
-              </w:rPr>
-            </w:r>
-            <w:r>
-              <w:rPr>
-                <w:noProof/>
-                <w:webHidden/>
-              </w:rPr>
-              <w:fldChar w:fldCharType="separate"/>
-            </w:r>
-            <w:r>
-              <w:rPr>
-                <w:noProof/>
-                <w:webHidden/>
-              </w:rPr>
-              <w:t>4</w:t>
-            </w:r>
-            <w:r>
-              <w:rPr>
-                <w:noProof/>
-                <w:webHidden/>
-              </w:rPr>
-              <w:fldChar w:fldCharType="end"/>
-            </w:r>
-          </w:hyperlink>
-        </w:p>
-        <w:p>
-          <w:pPr>
-            <w:pStyle w:val="TOC2"/>
-            <w:tabs>
-              <w:tab w:val="left" w:pos="880"/>
-            </w:tabs>
-            <w:rPr>
-              <w:rFonts w:asciiTheme="minorHAnsi" w:eastAsiaTheme="minorEastAsia" w:hAnsiTheme="minorHAnsi" w:cstheme="minorBidi"/>
-              <w:noProof/>
-              <w:sz w:val="22"/>
-              <w:szCs w:val="22"/>
-              <w:lang w:val="en-GB" w:eastAsia="en-GB"/>
-            </w:rPr>
-          </w:pPr>
-          <w:hyperlink w:anchor="_Toc42673518" w:history="1">
-            <w:r>
-              <w:rPr>
-                <w:rStyle w:val="Hyperlink"/>
-                <w:noProof/>
-                <w14:scene3d>
-                  <w14:camera w14:prst="orthographicFront"/>
-                  <w14:lightRig w14:rig="threePt" w14:dir="t">
-                    <w14:rot w14:lat="0" w14:lon="0" w14:rev="0"/>
-                  </w14:lightRig>
-                </w14:scene3d>
-              </w:rPr>
-              <w:t>1.6</w:t>
-            </w:r>
-            <w:r>
-              <w:rPr>
-                <w:rFonts w:asciiTheme="minorHAnsi" w:eastAsiaTheme="minorEastAsia" w:hAnsiTheme="minorHAnsi" w:cstheme="minorBidi"/>
-                <w:noProof/>
-                <w:sz w:val="22"/>
-                <w:szCs w:val="22"/>
-                <w:lang w:val="en-GB" w:eastAsia="en-GB"/>
-              </w:rPr>
-              <w:tab/>
-            </w:r>
-            <w:r>
-              <w:rPr>
-                <w:rStyle w:val="Hyperlink"/>
-                <w:noProof/>
-              </w:rPr>
-              <w:t>End products</w:t>
-            </w:r>
-            <w:r>
-              <w:rPr>
-                <w:noProof/>
-                <w:webHidden/>
-              </w:rPr>
-              <w:tab/>
-            </w:r>
-            <w:r>
-              <w:rPr>
-                <w:noProof/>
-                <w:webHidden/>
-              </w:rPr>
-              <w:fldChar w:fldCharType="begin"/>
-            </w:r>
-            <w:r>
-              <w:rPr>
-                <w:noProof/>
-                <w:webHidden/>
-              </w:rPr>
-              <w:instrText xml:space="preserve"> PAGEREF _Toc42673518 \h </w:instrText>
-            </w:r>
-            <w:r>
-              <w:rPr>
-                <w:noProof/>
-                <w:webHidden/>
-              </w:rPr>
-            </w:r>
-            <w:r>
-              <w:rPr>
-                <w:noProof/>
-                <w:webHidden/>
-              </w:rPr>
-              <w:fldChar w:fldCharType="separate"/>
-            </w:r>
-            <w:r>
-              <w:rPr>
-                <w:noProof/>
-                <w:webHidden/>
-              </w:rPr>
-              <w:t>4</w:t>
+              <w:t>7</w:t>
             </w:r>
             <w:r>
               <w:rPr>
@@ -1625,23 +1419,23 @@
               <w:rFonts w:asciiTheme="minorHAnsi" w:eastAsiaTheme="minorEastAsia" w:hAnsiTheme="minorHAnsi" w:cstheme="minorBidi"/>
               <w:noProof/>
               <w:szCs w:val="22"/>
-              <w:lang w:val="en-GB" w:eastAsia="en-GB"/>
+              <w:lang w:val="en-NL" w:eastAsia="en-NL"/>
             </w:rPr>
           </w:pPr>
-          <w:hyperlink w:anchor="_Toc42673519" w:history="1">
+          <w:hyperlink w:anchor="_Toc53224506" w:history="1">
             <w:r>
               <w:rPr>
                 <w:rStyle w:val="Hyperlink"/>
                 <w:noProof/>
               </w:rPr>
-              <w:t>2.</w:t>
+              <w:t>4.</w:t>
             </w:r>
             <w:r>
               <w:rPr>
                 <w:rFonts w:asciiTheme="minorHAnsi" w:eastAsiaTheme="minorEastAsia" w:hAnsiTheme="minorHAnsi" w:cstheme="minorBidi"/>
                 <w:noProof/>
                 <w:szCs w:val="22"/>
-                <w:lang w:val="en-GB" w:eastAsia="en-GB"/>
+                <w:lang w:val="en-NL" w:eastAsia="en-NL"/>
               </w:rPr>
               <w:tab/>
             </w:r>
@@ -1650,7 +1444,7 @@
                 <w:rStyle w:val="Hyperlink"/>
                 <w:noProof/>
               </w:rPr>
-              <w:t>Project Organisation</w:t>
+              <w:t>Wireframes</w:t>
             </w:r>
             <w:r>
               <w:rPr>
@@ -1671,7 +1465,7 @@
                 <w:noProof/>
                 <w:webHidden/>
               </w:rPr>
-              <w:instrText xml:space="preserve"> PAGEREF _Toc42673519 \h </w:instrText>
+              <w:instrText xml:space="preserve"> PAGEREF _Toc53224506 \h </w:instrText>
             </w:r>
             <w:r>
               <w:rPr>
@@ -1691,1127 +1485,7 @@
                 <w:noProof/>
                 <w:webHidden/>
               </w:rPr>
-              <w:t>6</w:t>
-            </w:r>
-            <w:r>
-              <w:rPr>
-                <w:noProof/>
-                <w:webHidden/>
-              </w:rPr>
-              <w:fldChar w:fldCharType="end"/>
-            </w:r>
-          </w:hyperlink>
-        </w:p>
-        <w:p>
-          <w:pPr>
-            <w:pStyle w:val="TOC2"/>
-            <w:tabs>
-              <w:tab w:val="left" w:pos="880"/>
-            </w:tabs>
-            <w:rPr>
-              <w:rFonts w:asciiTheme="minorHAnsi" w:eastAsiaTheme="minorEastAsia" w:hAnsiTheme="minorHAnsi" w:cstheme="minorBidi"/>
-              <w:noProof/>
-              <w:sz w:val="22"/>
-              <w:szCs w:val="22"/>
-              <w:lang w:val="en-GB" w:eastAsia="en-GB"/>
-            </w:rPr>
-          </w:pPr>
-          <w:hyperlink w:anchor="_Toc42673520" w:history="1">
-            <w:r>
-              <w:rPr>
-                <w:rStyle w:val="Hyperlink"/>
-                <w:noProof/>
-                <w14:scene3d>
-                  <w14:camera w14:prst="orthographicFront"/>
-                  <w14:lightRig w14:rig="threePt" w14:dir="t">
-                    <w14:rot w14:lat="0" w14:lon="0" w14:rev="0"/>
-                  </w14:lightRig>
-                </w14:scene3d>
-              </w:rPr>
-              <w:t>2.1</w:t>
-            </w:r>
-            <w:r>
-              <w:rPr>
-                <w:rFonts w:asciiTheme="minorHAnsi" w:eastAsiaTheme="minorEastAsia" w:hAnsiTheme="minorHAnsi" w:cstheme="minorBidi"/>
-                <w:noProof/>
-                <w:sz w:val="22"/>
-                <w:szCs w:val="22"/>
-                <w:lang w:val="en-GB" w:eastAsia="en-GB"/>
-              </w:rPr>
-              <w:tab/>
-            </w:r>
-            <w:r>
-              <w:rPr>
-                <w:rStyle w:val="Hyperlink"/>
-                <w:noProof/>
-              </w:rPr>
-              <w:t>Stakeholders and team members</w:t>
-            </w:r>
-            <w:r>
-              <w:rPr>
-                <w:noProof/>
-                <w:webHidden/>
-              </w:rPr>
-              <w:tab/>
-            </w:r>
-            <w:r>
-              <w:rPr>
-                <w:noProof/>
-                <w:webHidden/>
-              </w:rPr>
-              <w:fldChar w:fldCharType="begin"/>
-            </w:r>
-            <w:r>
-              <w:rPr>
-                <w:noProof/>
-                <w:webHidden/>
-              </w:rPr>
-              <w:instrText xml:space="preserve"> PAGEREF _Toc42673520 \h </w:instrText>
-            </w:r>
-            <w:r>
-              <w:rPr>
-                <w:noProof/>
-                <w:webHidden/>
-              </w:rPr>
-            </w:r>
-            <w:r>
-              <w:rPr>
-                <w:noProof/>
-                <w:webHidden/>
-              </w:rPr>
-              <w:fldChar w:fldCharType="separate"/>
-            </w:r>
-            <w:r>
-              <w:rPr>
-                <w:noProof/>
-                <w:webHidden/>
-              </w:rPr>
-              <w:t>6</w:t>
-            </w:r>
-            <w:r>
-              <w:rPr>
-                <w:noProof/>
-                <w:webHidden/>
-              </w:rPr>
-              <w:fldChar w:fldCharType="end"/>
-            </w:r>
-          </w:hyperlink>
-        </w:p>
-        <w:p>
-          <w:pPr>
-            <w:pStyle w:val="TOC2"/>
-            <w:tabs>
-              <w:tab w:val="left" w:pos="880"/>
-            </w:tabs>
-            <w:rPr>
-              <w:rFonts w:asciiTheme="minorHAnsi" w:eastAsiaTheme="minorEastAsia" w:hAnsiTheme="minorHAnsi" w:cstheme="minorBidi"/>
-              <w:noProof/>
-              <w:sz w:val="22"/>
-              <w:szCs w:val="22"/>
-              <w:lang w:val="en-GB" w:eastAsia="en-GB"/>
-            </w:rPr>
-          </w:pPr>
-          <w:hyperlink w:anchor="_Toc42673521" w:history="1">
-            <w:r>
-              <w:rPr>
-                <w:rStyle w:val="Hyperlink"/>
-                <w:noProof/>
-                <w14:scene3d>
-                  <w14:camera w14:prst="orthographicFront"/>
-                  <w14:lightRig w14:rig="threePt" w14:dir="t">
-                    <w14:rot w14:lat="0" w14:lon="0" w14:rev="0"/>
-                  </w14:lightRig>
-                </w14:scene3d>
-              </w:rPr>
-              <w:t>2.2</w:t>
-            </w:r>
-            <w:r>
-              <w:rPr>
-                <w:rFonts w:asciiTheme="minorHAnsi" w:eastAsiaTheme="minorEastAsia" w:hAnsiTheme="minorHAnsi" w:cstheme="minorBidi"/>
-                <w:noProof/>
-                <w:sz w:val="22"/>
-                <w:szCs w:val="22"/>
-                <w:lang w:val="en-GB" w:eastAsia="en-GB"/>
-              </w:rPr>
-              <w:tab/>
-            </w:r>
-            <w:r>
-              <w:rPr>
-                <w:rStyle w:val="Hyperlink"/>
-                <w:noProof/>
-              </w:rPr>
-              <w:t>Communication</w:t>
-            </w:r>
-            <w:r>
-              <w:rPr>
-                <w:noProof/>
-                <w:webHidden/>
-              </w:rPr>
-              <w:tab/>
-            </w:r>
-            <w:r>
-              <w:rPr>
-                <w:noProof/>
-                <w:webHidden/>
-              </w:rPr>
-              <w:fldChar w:fldCharType="begin"/>
-            </w:r>
-            <w:r>
-              <w:rPr>
-                <w:noProof/>
-                <w:webHidden/>
-              </w:rPr>
-              <w:instrText xml:space="preserve"> PAGEREF _Toc42673521 \h </w:instrText>
-            </w:r>
-            <w:r>
-              <w:rPr>
-                <w:noProof/>
-                <w:webHidden/>
-              </w:rPr>
-            </w:r>
-            <w:r>
-              <w:rPr>
-                <w:noProof/>
-                <w:webHidden/>
-              </w:rPr>
-              <w:fldChar w:fldCharType="separate"/>
-            </w:r>
-            <w:r>
-              <w:rPr>
-                <w:noProof/>
-                <w:webHidden/>
-              </w:rPr>
-              <w:t>6</w:t>
-            </w:r>
-            <w:r>
-              <w:rPr>
-                <w:noProof/>
-                <w:webHidden/>
-              </w:rPr>
-              <w:fldChar w:fldCharType="end"/>
-            </w:r>
-          </w:hyperlink>
-        </w:p>
-        <w:p>
-          <w:pPr>
-            <w:pStyle w:val="TOC1"/>
-            <w:tabs>
-              <w:tab w:val="left" w:pos="440"/>
-            </w:tabs>
-            <w:rPr>
-              <w:rFonts w:asciiTheme="minorHAnsi" w:eastAsiaTheme="minorEastAsia" w:hAnsiTheme="minorHAnsi" w:cstheme="minorBidi"/>
-              <w:noProof/>
-              <w:szCs w:val="22"/>
-              <w:lang w:val="en-GB" w:eastAsia="en-GB"/>
-            </w:rPr>
-          </w:pPr>
-          <w:hyperlink w:anchor="_Toc42673522" w:history="1">
-            <w:r>
-              <w:rPr>
-                <w:rStyle w:val="Hyperlink"/>
-                <w:noProof/>
-              </w:rPr>
-              <w:t>3.</w:t>
-            </w:r>
-            <w:r>
-              <w:rPr>
-                <w:rFonts w:asciiTheme="minorHAnsi" w:eastAsiaTheme="minorEastAsia" w:hAnsiTheme="minorHAnsi" w:cstheme="minorBidi"/>
-                <w:noProof/>
-                <w:szCs w:val="22"/>
-                <w:lang w:val="en-GB" w:eastAsia="en-GB"/>
-              </w:rPr>
-              <w:tab/>
-            </w:r>
-            <w:r>
-              <w:rPr>
-                <w:rStyle w:val="Hyperlink"/>
-                <w:noProof/>
-              </w:rPr>
-              <w:t>Activities and time plan</w:t>
-            </w:r>
-            <w:r>
-              <w:rPr>
-                <w:noProof/>
-                <w:webHidden/>
-              </w:rPr>
-              <w:tab/>
-            </w:r>
-            <w:r>
-              <w:rPr>
-                <w:noProof/>
-                <w:webHidden/>
-              </w:rPr>
-              <w:fldChar w:fldCharType="begin"/>
-            </w:r>
-            <w:r>
-              <w:rPr>
-                <w:noProof/>
-                <w:webHidden/>
-              </w:rPr>
-              <w:instrText xml:space="preserve"> PAGEREF _Toc42673522 \h </w:instrText>
-            </w:r>
-            <w:r>
-              <w:rPr>
-                <w:noProof/>
-                <w:webHidden/>
-              </w:rPr>
-            </w:r>
-            <w:r>
-              <w:rPr>
-                <w:noProof/>
-                <w:webHidden/>
-              </w:rPr>
-              <w:fldChar w:fldCharType="separate"/>
-            </w:r>
-            <w:r>
-              <w:rPr>
-                <w:noProof/>
-                <w:webHidden/>
-              </w:rPr>
-              <w:t>7</w:t>
-            </w:r>
-            <w:r>
-              <w:rPr>
-                <w:noProof/>
-                <w:webHidden/>
-              </w:rPr>
-              <w:fldChar w:fldCharType="end"/>
-            </w:r>
-          </w:hyperlink>
-        </w:p>
-        <w:p>
-          <w:pPr>
-            <w:pStyle w:val="TOC2"/>
-            <w:tabs>
-              <w:tab w:val="left" w:pos="880"/>
-            </w:tabs>
-            <w:rPr>
-              <w:rFonts w:asciiTheme="minorHAnsi" w:eastAsiaTheme="minorEastAsia" w:hAnsiTheme="minorHAnsi" w:cstheme="minorBidi"/>
-              <w:noProof/>
-              <w:sz w:val="22"/>
-              <w:szCs w:val="22"/>
-              <w:lang w:val="en-GB" w:eastAsia="en-GB"/>
-            </w:rPr>
-          </w:pPr>
-          <w:hyperlink w:anchor="_Toc42673523" w:history="1">
-            <w:r>
-              <w:rPr>
-                <w:rStyle w:val="Hyperlink"/>
-                <w:noProof/>
-                <w14:scene3d>
-                  <w14:camera w14:prst="orthographicFront"/>
-                  <w14:lightRig w14:rig="threePt" w14:dir="t">
-                    <w14:rot w14:lat="0" w14:lon="0" w14:rev="0"/>
-                  </w14:lightRig>
-                </w14:scene3d>
-              </w:rPr>
-              <w:t>3.1</w:t>
-            </w:r>
-            <w:r>
-              <w:rPr>
-                <w:rFonts w:asciiTheme="minorHAnsi" w:eastAsiaTheme="minorEastAsia" w:hAnsiTheme="minorHAnsi" w:cstheme="minorBidi"/>
-                <w:noProof/>
-                <w:sz w:val="22"/>
-                <w:szCs w:val="22"/>
-                <w:lang w:val="en-GB" w:eastAsia="en-GB"/>
-              </w:rPr>
-              <w:tab/>
-            </w:r>
-            <w:r>
-              <w:rPr>
-                <w:rStyle w:val="Hyperlink"/>
-                <w:noProof/>
-              </w:rPr>
-              <w:t>Phases of the project</w:t>
-            </w:r>
-            <w:r>
-              <w:rPr>
-                <w:noProof/>
-                <w:webHidden/>
-              </w:rPr>
-              <w:tab/>
-            </w:r>
-            <w:r>
-              <w:rPr>
-                <w:noProof/>
-                <w:webHidden/>
-              </w:rPr>
-              <w:fldChar w:fldCharType="begin"/>
-            </w:r>
-            <w:r>
-              <w:rPr>
-                <w:noProof/>
-                <w:webHidden/>
-              </w:rPr>
-              <w:instrText xml:space="preserve"> PAGEREF _Toc42673523 \h </w:instrText>
-            </w:r>
-            <w:r>
-              <w:rPr>
-                <w:noProof/>
-                <w:webHidden/>
-              </w:rPr>
-            </w:r>
-            <w:r>
-              <w:rPr>
-                <w:noProof/>
-                <w:webHidden/>
-              </w:rPr>
-              <w:fldChar w:fldCharType="separate"/>
-            </w:r>
-            <w:r>
-              <w:rPr>
-                <w:noProof/>
-                <w:webHidden/>
-              </w:rPr>
-              <w:t>7</w:t>
-            </w:r>
-            <w:r>
-              <w:rPr>
-                <w:noProof/>
-                <w:webHidden/>
-              </w:rPr>
-              <w:fldChar w:fldCharType="end"/>
-            </w:r>
-          </w:hyperlink>
-        </w:p>
-        <w:p>
-          <w:pPr>
-            <w:pStyle w:val="TOC2"/>
-            <w:tabs>
-              <w:tab w:val="left" w:pos="880"/>
-            </w:tabs>
-            <w:rPr>
-              <w:rFonts w:asciiTheme="minorHAnsi" w:eastAsiaTheme="minorEastAsia" w:hAnsiTheme="minorHAnsi" w:cstheme="minorBidi"/>
-              <w:noProof/>
-              <w:sz w:val="22"/>
-              <w:szCs w:val="22"/>
-              <w:lang w:val="en-GB" w:eastAsia="en-GB"/>
-            </w:rPr>
-          </w:pPr>
-          <w:hyperlink w:anchor="_Toc42673524" w:history="1">
-            <w:r>
-              <w:rPr>
-                <w:rStyle w:val="Hyperlink"/>
-                <w:noProof/>
-                <w14:scene3d>
-                  <w14:camera w14:prst="orthographicFront"/>
-                  <w14:lightRig w14:rig="threePt" w14:dir="t">
-                    <w14:rot w14:lat="0" w14:lon="0" w14:rev="0"/>
-                  </w14:lightRig>
-                </w14:scene3d>
-              </w:rPr>
-              <w:t>3.2</w:t>
-            </w:r>
-            <w:r>
-              <w:rPr>
-                <w:rFonts w:asciiTheme="minorHAnsi" w:eastAsiaTheme="minorEastAsia" w:hAnsiTheme="minorHAnsi" w:cstheme="minorBidi"/>
-                <w:noProof/>
-                <w:sz w:val="22"/>
-                <w:szCs w:val="22"/>
-                <w:lang w:val="en-GB" w:eastAsia="en-GB"/>
-              </w:rPr>
-              <w:tab/>
-            </w:r>
-            <w:r>
-              <w:rPr>
-                <w:rStyle w:val="Hyperlink"/>
-                <w:noProof/>
-              </w:rPr>
-              <w:t>Time plan and milestones</w:t>
-            </w:r>
-            <w:r>
-              <w:rPr>
-                <w:noProof/>
-                <w:webHidden/>
-              </w:rPr>
-              <w:tab/>
-            </w:r>
-            <w:r>
-              <w:rPr>
-                <w:noProof/>
-                <w:webHidden/>
-              </w:rPr>
-              <w:fldChar w:fldCharType="begin"/>
-            </w:r>
-            <w:r>
-              <w:rPr>
-                <w:noProof/>
-                <w:webHidden/>
-              </w:rPr>
-              <w:instrText xml:space="preserve"> PAGEREF _Toc42673524 \h </w:instrText>
-            </w:r>
-            <w:r>
-              <w:rPr>
-                <w:noProof/>
-                <w:webHidden/>
-              </w:rPr>
-            </w:r>
-            <w:r>
-              <w:rPr>
-                <w:noProof/>
-                <w:webHidden/>
-              </w:rPr>
-              <w:fldChar w:fldCharType="separate"/>
-            </w:r>
-            <w:r>
-              <w:rPr>
-                <w:noProof/>
-                <w:webHidden/>
-              </w:rPr>
-              <w:t>7</w:t>
-            </w:r>
-            <w:r>
-              <w:rPr>
-                <w:noProof/>
-                <w:webHidden/>
-              </w:rPr>
-              <w:fldChar w:fldCharType="end"/>
-            </w:r>
-          </w:hyperlink>
-        </w:p>
-        <w:p>
-          <w:pPr>
-            <w:pStyle w:val="TOC1"/>
-            <w:tabs>
-              <w:tab w:val="left" w:pos="440"/>
-            </w:tabs>
-            <w:rPr>
-              <w:rFonts w:asciiTheme="minorHAnsi" w:eastAsiaTheme="minorEastAsia" w:hAnsiTheme="minorHAnsi" w:cstheme="minorBidi"/>
-              <w:noProof/>
-              <w:szCs w:val="22"/>
-              <w:lang w:val="en-GB" w:eastAsia="en-GB"/>
-            </w:rPr>
-          </w:pPr>
-          <w:hyperlink w:anchor="_Toc42673525" w:history="1">
-            <w:r>
-              <w:rPr>
-                <w:rStyle w:val="Hyperlink"/>
-                <w:noProof/>
-                <w:lang w:val="en-GB"/>
-              </w:rPr>
-              <w:t>4.</w:t>
-            </w:r>
-            <w:r>
-              <w:rPr>
-                <w:rFonts w:asciiTheme="minorHAnsi" w:eastAsiaTheme="minorEastAsia" w:hAnsiTheme="minorHAnsi" w:cstheme="minorBidi"/>
-                <w:noProof/>
-                <w:szCs w:val="22"/>
-                <w:lang w:val="en-GB" w:eastAsia="en-GB"/>
-              </w:rPr>
-              <w:tab/>
-            </w:r>
-            <w:r>
-              <w:rPr>
-                <w:rStyle w:val="Hyperlink"/>
-                <w:noProof/>
-                <w:lang w:val="en-GB"/>
-              </w:rPr>
-              <w:t>Testing strategy and configuration management</w:t>
-            </w:r>
-            <w:r>
-              <w:rPr>
-                <w:noProof/>
-                <w:webHidden/>
-              </w:rPr>
-              <w:tab/>
-            </w:r>
-            <w:r>
-              <w:rPr>
-                <w:noProof/>
-                <w:webHidden/>
-              </w:rPr>
-              <w:fldChar w:fldCharType="begin"/>
-            </w:r>
-            <w:r>
-              <w:rPr>
-                <w:noProof/>
-                <w:webHidden/>
-              </w:rPr>
-              <w:instrText xml:space="preserve"> PAGEREF _Toc42673525 \h </w:instrText>
-            </w:r>
-            <w:r>
-              <w:rPr>
-                <w:noProof/>
-                <w:webHidden/>
-              </w:rPr>
-            </w:r>
-            <w:r>
-              <w:rPr>
-                <w:noProof/>
-                <w:webHidden/>
-              </w:rPr>
-              <w:fldChar w:fldCharType="separate"/>
-            </w:r>
-            <w:r>
-              <w:rPr>
-                <w:noProof/>
-                <w:webHidden/>
-              </w:rPr>
               <w:t>8</w:t>
-            </w:r>
-            <w:r>
-              <w:rPr>
-                <w:noProof/>
-                <w:webHidden/>
-              </w:rPr>
-              <w:fldChar w:fldCharType="end"/>
-            </w:r>
-          </w:hyperlink>
-        </w:p>
-        <w:p>
-          <w:pPr>
-            <w:pStyle w:val="TOC2"/>
-            <w:tabs>
-              <w:tab w:val="left" w:pos="880"/>
-            </w:tabs>
-            <w:rPr>
-              <w:rFonts w:asciiTheme="minorHAnsi" w:eastAsiaTheme="minorEastAsia" w:hAnsiTheme="minorHAnsi" w:cstheme="minorBidi"/>
-              <w:noProof/>
-              <w:sz w:val="22"/>
-              <w:szCs w:val="22"/>
-              <w:lang w:val="en-GB" w:eastAsia="en-GB"/>
-            </w:rPr>
-          </w:pPr>
-          <w:hyperlink w:anchor="_Toc42673526" w:history="1">
-            <w:r>
-              <w:rPr>
-                <w:rStyle w:val="Hyperlink"/>
-                <w:noProof/>
-                <w14:scene3d>
-                  <w14:camera w14:prst="orthographicFront"/>
-                  <w14:lightRig w14:rig="threePt" w14:dir="t">
-                    <w14:rot w14:lat="0" w14:lon="0" w14:rev="0"/>
-                  </w14:lightRig>
-                </w14:scene3d>
-              </w:rPr>
-              <w:t>4.1</w:t>
-            </w:r>
-            <w:r>
-              <w:rPr>
-                <w:rFonts w:asciiTheme="minorHAnsi" w:eastAsiaTheme="minorEastAsia" w:hAnsiTheme="minorHAnsi" w:cstheme="minorBidi"/>
-                <w:noProof/>
-                <w:sz w:val="22"/>
-                <w:szCs w:val="22"/>
-                <w:lang w:val="en-GB" w:eastAsia="en-GB"/>
-              </w:rPr>
-              <w:tab/>
-            </w:r>
-            <w:r>
-              <w:rPr>
-                <w:rStyle w:val="Hyperlink"/>
-                <w:noProof/>
-              </w:rPr>
-              <w:t>Testing strategy</w:t>
-            </w:r>
-            <w:r>
-              <w:rPr>
-                <w:noProof/>
-                <w:webHidden/>
-              </w:rPr>
-              <w:tab/>
-            </w:r>
-            <w:r>
-              <w:rPr>
-                <w:noProof/>
-                <w:webHidden/>
-              </w:rPr>
-              <w:fldChar w:fldCharType="begin"/>
-            </w:r>
-            <w:r>
-              <w:rPr>
-                <w:noProof/>
-                <w:webHidden/>
-              </w:rPr>
-              <w:instrText xml:space="preserve"> PAGEREF _Toc42673526 \h </w:instrText>
-            </w:r>
-            <w:r>
-              <w:rPr>
-                <w:noProof/>
-                <w:webHidden/>
-              </w:rPr>
-            </w:r>
-            <w:r>
-              <w:rPr>
-                <w:noProof/>
-                <w:webHidden/>
-              </w:rPr>
-              <w:fldChar w:fldCharType="separate"/>
-            </w:r>
-            <w:r>
-              <w:rPr>
-                <w:noProof/>
-                <w:webHidden/>
-              </w:rPr>
-              <w:t>8</w:t>
-            </w:r>
-            <w:r>
-              <w:rPr>
-                <w:noProof/>
-                <w:webHidden/>
-              </w:rPr>
-              <w:fldChar w:fldCharType="end"/>
-            </w:r>
-          </w:hyperlink>
-        </w:p>
-        <w:p>
-          <w:pPr>
-            <w:pStyle w:val="TOC2"/>
-            <w:tabs>
-              <w:tab w:val="left" w:pos="880"/>
-            </w:tabs>
-            <w:rPr>
-              <w:rFonts w:asciiTheme="minorHAnsi" w:eastAsiaTheme="minorEastAsia" w:hAnsiTheme="minorHAnsi" w:cstheme="minorBidi"/>
-              <w:noProof/>
-              <w:sz w:val="22"/>
-              <w:szCs w:val="22"/>
-              <w:lang w:val="en-GB" w:eastAsia="en-GB"/>
-            </w:rPr>
-          </w:pPr>
-          <w:hyperlink w:anchor="_Toc42673527" w:history="1">
-            <w:r>
-              <w:rPr>
-                <w:rStyle w:val="Hyperlink"/>
-                <w:noProof/>
-                <w:lang w:val="en-US"/>
-                <w14:scene3d>
-                  <w14:camera w14:prst="orthographicFront"/>
-                  <w14:lightRig w14:rig="threePt" w14:dir="t">
-                    <w14:rot w14:lat="0" w14:lon="0" w14:rev="0"/>
-                  </w14:lightRig>
-                </w14:scene3d>
-              </w:rPr>
-              <w:t>4.2</w:t>
-            </w:r>
-            <w:r>
-              <w:rPr>
-                <w:rFonts w:asciiTheme="minorHAnsi" w:eastAsiaTheme="minorEastAsia" w:hAnsiTheme="minorHAnsi" w:cstheme="minorBidi"/>
-                <w:noProof/>
-                <w:sz w:val="22"/>
-                <w:szCs w:val="22"/>
-                <w:lang w:val="en-GB" w:eastAsia="en-GB"/>
-              </w:rPr>
-              <w:tab/>
-            </w:r>
-            <w:r>
-              <w:rPr>
-                <w:rStyle w:val="Hyperlink"/>
-                <w:noProof/>
-                <w:lang w:val="en-US"/>
-              </w:rPr>
-              <w:t>Test environment and required resources</w:t>
-            </w:r>
-            <w:r>
-              <w:rPr>
-                <w:noProof/>
-                <w:webHidden/>
-              </w:rPr>
-              <w:tab/>
-            </w:r>
-            <w:r>
-              <w:rPr>
-                <w:noProof/>
-                <w:webHidden/>
-              </w:rPr>
-              <w:fldChar w:fldCharType="begin"/>
-            </w:r>
-            <w:r>
-              <w:rPr>
-                <w:noProof/>
-                <w:webHidden/>
-              </w:rPr>
-              <w:instrText xml:space="preserve"> PAGEREF _Toc42673527 \h </w:instrText>
-            </w:r>
-            <w:r>
-              <w:rPr>
-                <w:noProof/>
-                <w:webHidden/>
-              </w:rPr>
-            </w:r>
-            <w:r>
-              <w:rPr>
-                <w:noProof/>
-                <w:webHidden/>
-              </w:rPr>
-              <w:fldChar w:fldCharType="separate"/>
-            </w:r>
-            <w:r>
-              <w:rPr>
-                <w:noProof/>
-                <w:webHidden/>
-              </w:rPr>
-              <w:t>8</w:t>
-            </w:r>
-            <w:r>
-              <w:rPr>
-                <w:noProof/>
-                <w:webHidden/>
-              </w:rPr>
-              <w:fldChar w:fldCharType="end"/>
-            </w:r>
-          </w:hyperlink>
-        </w:p>
-        <w:p>
-          <w:pPr>
-            <w:pStyle w:val="TOC2"/>
-            <w:tabs>
-              <w:tab w:val="left" w:pos="880"/>
-            </w:tabs>
-            <w:rPr>
-              <w:rFonts w:asciiTheme="minorHAnsi" w:eastAsiaTheme="minorEastAsia" w:hAnsiTheme="minorHAnsi" w:cstheme="minorBidi"/>
-              <w:noProof/>
-              <w:sz w:val="22"/>
-              <w:szCs w:val="22"/>
-              <w:lang w:val="en-GB" w:eastAsia="en-GB"/>
-            </w:rPr>
-          </w:pPr>
-          <w:hyperlink w:anchor="_Toc42673528" w:history="1">
-            <w:r>
-              <w:rPr>
-                <w:rStyle w:val="Hyperlink"/>
-                <w:noProof/>
-                <w14:scene3d>
-                  <w14:camera w14:prst="orthographicFront"/>
-                  <w14:lightRig w14:rig="threePt" w14:dir="t">
-                    <w14:rot w14:lat="0" w14:lon="0" w14:rev="0"/>
-                  </w14:lightRig>
-                </w14:scene3d>
-              </w:rPr>
-              <w:t>4.3</w:t>
-            </w:r>
-            <w:r>
-              <w:rPr>
-                <w:rFonts w:asciiTheme="minorHAnsi" w:eastAsiaTheme="minorEastAsia" w:hAnsiTheme="minorHAnsi" w:cstheme="minorBidi"/>
-                <w:noProof/>
-                <w:sz w:val="22"/>
-                <w:szCs w:val="22"/>
-                <w:lang w:val="en-GB" w:eastAsia="en-GB"/>
-              </w:rPr>
-              <w:tab/>
-            </w:r>
-            <w:r>
-              <w:rPr>
-                <w:rStyle w:val="Hyperlink"/>
-                <w:noProof/>
-              </w:rPr>
-              <w:t>Configuration management</w:t>
-            </w:r>
-            <w:r>
-              <w:rPr>
-                <w:noProof/>
-                <w:webHidden/>
-              </w:rPr>
-              <w:tab/>
-            </w:r>
-            <w:r>
-              <w:rPr>
-                <w:noProof/>
-                <w:webHidden/>
-              </w:rPr>
-              <w:fldChar w:fldCharType="begin"/>
-            </w:r>
-            <w:r>
-              <w:rPr>
-                <w:noProof/>
-                <w:webHidden/>
-              </w:rPr>
-              <w:instrText xml:space="preserve"> PAGEREF _Toc42673528 \h </w:instrText>
-            </w:r>
-            <w:r>
-              <w:rPr>
-                <w:noProof/>
-                <w:webHidden/>
-              </w:rPr>
-            </w:r>
-            <w:r>
-              <w:rPr>
-                <w:noProof/>
-                <w:webHidden/>
-              </w:rPr>
-              <w:fldChar w:fldCharType="separate"/>
-            </w:r>
-            <w:r>
-              <w:rPr>
-                <w:noProof/>
-                <w:webHidden/>
-              </w:rPr>
-              <w:t>8</w:t>
-            </w:r>
-            <w:r>
-              <w:rPr>
-                <w:noProof/>
-                <w:webHidden/>
-              </w:rPr>
-              <w:fldChar w:fldCharType="end"/>
-            </w:r>
-          </w:hyperlink>
-        </w:p>
-        <w:p>
-          <w:pPr>
-            <w:pStyle w:val="TOC1"/>
-            <w:tabs>
-              <w:tab w:val="left" w:pos="440"/>
-            </w:tabs>
-            <w:rPr>
-              <w:rFonts w:asciiTheme="minorHAnsi" w:eastAsiaTheme="minorEastAsia" w:hAnsiTheme="minorHAnsi" w:cstheme="minorBidi"/>
-              <w:noProof/>
-              <w:szCs w:val="22"/>
-              <w:lang w:val="en-GB" w:eastAsia="en-GB"/>
-            </w:rPr>
-          </w:pPr>
-          <w:hyperlink w:anchor="_Toc42673529" w:history="1">
-            <w:r>
-              <w:rPr>
-                <w:rStyle w:val="Hyperlink"/>
-                <w:noProof/>
-              </w:rPr>
-              <w:t>5.</w:t>
-            </w:r>
-            <w:r>
-              <w:rPr>
-                <w:rFonts w:asciiTheme="minorHAnsi" w:eastAsiaTheme="minorEastAsia" w:hAnsiTheme="minorHAnsi" w:cstheme="minorBidi"/>
-                <w:noProof/>
-                <w:szCs w:val="22"/>
-                <w:lang w:val="en-GB" w:eastAsia="en-GB"/>
-              </w:rPr>
-              <w:tab/>
-            </w:r>
-            <w:r>
-              <w:rPr>
-                <w:rStyle w:val="Hyperlink"/>
-                <w:noProof/>
-              </w:rPr>
-              <w:t>Finances and Risk</w:t>
-            </w:r>
-            <w:r>
-              <w:rPr>
-                <w:noProof/>
-                <w:webHidden/>
-              </w:rPr>
-              <w:tab/>
-            </w:r>
-            <w:r>
-              <w:rPr>
-                <w:noProof/>
-                <w:webHidden/>
-              </w:rPr>
-              <w:fldChar w:fldCharType="begin"/>
-            </w:r>
-            <w:r>
-              <w:rPr>
-                <w:noProof/>
-                <w:webHidden/>
-              </w:rPr>
-              <w:instrText xml:space="preserve"> PAGEREF _Toc42673529 \h </w:instrText>
-            </w:r>
-            <w:r>
-              <w:rPr>
-                <w:noProof/>
-                <w:webHidden/>
-              </w:rPr>
-            </w:r>
-            <w:r>
-              <w:rPr>
-                <w:noProof/>
-                <w:webHidden/>
-              </w:rPr>
-              <w:fldChar w:fldCharType="separate"/>
-            </w:r>
-            <w:r>
-              <w:rPr>
-                <w:noProof/>
-                <w:webHidden/>
-              </w:rPr>
-              <w:t>9</w:t>
-            </w:r>
-            <w:r>
-              <w:rPr>
-                <w:noProof/>
-                <w:webHidden/>
-              </w:rPr>
-              <w:fldChar w:fldCharType="end"/>
-            </w:r>
-          </w:hyperlink>
-        </w:p>
-        <w:p>
-          <w:pPr>
-            <w:pStyle w:val="TOC2"/>
-            <w:tabs>
-              <w:tab w:val="left" w:pos="880"/>
-            </w:tabs>
-            <w:rPr>
-              <w:rFonts w:asciiTheme="minorHAnsi" w:eastAsiaTheme="minorEastAsia" w:hAnsiTheme="minorHAnsi" w:cstheme="minorBidi"/>
-              <w:noProof/>
-              <w:sz w:val="22"/>
-              <w:szCs w:val="22"/>
-              <w:lang w:val="en-GB" w:eastAsia="en-GB"/>
-            </w:rPr>
-          </w:pPr>
-          <w:hyperlink w:anchor="_Toc42673530" w:history="1">
-            <w:r>
-              <w:rPr>
-                <w:rStyle w:val="Hyperlink"/>
-                <w:noProof/>
-                <w14:scene3d>
-                  <w14:camera w14:prst="orthographicFront"/>
-                  <w14:lightRig w14:rig="threePt" w14:dir="t">
-                    <w14:rot w14:lat="0" w14:lon="0" w14:rev="0"/>
-                  </w14:lightRig>
-                </w14:scene3d>
-              </w:rPr>
-              <w:t>5.1</w:t>
-            </w:r>
-            <w:r>
-              <w:rPr>
-                <w:rFonts w:asciiTheme="minorHAnsi" w:eastAsiaTheme="minorEastAsia" w:hAnsiTheme="minorHAnsi" w:cstheme="minorBidi"/>
-                <w:noProof/>
-                <w:sz w:val="22"/>
-                <w:szCs w:val="22"/>
-                <w:lang w:val="en-GB" w:eastAsia="en-GB"/>
-              </w:rPr>
-              <w:tab/>
-            </w:r>
-            <w:r>
-              <w:rPr>
-                <w:rStyle w:val="Hyperlink"/>
-                <w:noProof/>
-              </w:rPr>
-              <w:t>Project budget</w:t>
-            </w:r>
-            <w:r>
-              <w:rPr>
-                <w:noProof/>
-                <w:webHidden/>
-              </w:rPr>
-              <w:tab/>
-            </w:r>
-            <w:r>
-              <w:rPr>
-                <w:noProof/>
-                <w:webHidden/>
-              </w:rPr>
-              <w:fldChar w:fldCharType="begin"/>
-            </w:r>
-            <w:r>
-              <w:rPr>
-                <w:noProof/>
-                <w:webHidden/>
-              </w:rPr>
-              <w:instrText xml:space="preserve"> PAGEREF _Toc42673530 \h </w:instrText>
-            </w:r>
-            <w:r>
-              <w:rPr>
-                <w:noProof/>
-                <w:webHidden/>
-              </w:rPr>
-            </w:r>
-            <w:r>
-              <w:rPr>
-                <w:noProof/>
-                <w:webHidden/>
-              </w:rPr>
-              <w:fldChar w:fldCharType="separate"/>
-            </w:r>
-            <w:r>
-              <w:rPr>
-                <w:noProof/>
-                <w:webHidden/>
-              </w:rPr>
-              <w:t>9</w:t>
-            </w:r>
-            <w:r>
-              <w:rPr>
-                <w:noProof/>
-                <w:webHidden/>
-              </w:rPr>
-              <w:fldChar w:fldCharType="end"/>
-            </w:r>
-          </w:hyperlink>
-        </w:p>
-        <w:p>
-          <w:pPr>
-            <w:pStyle w:val="TOC2"/>
-            <w:tabs>
-              <w:tab w:val="left" w:pos="880"/>
-            </w:tabs>
-            <w:rPr>
-              <w:rFonts w:asciiTheme="minorHAnsi" w:eastAsiaTheme="minorEastAsia" w:hAnsiTheme="minorHAnsi" w:cstheme="minorBidi"/>
-              <w:noProof/>
-              <w:sz w:val="22"/>
-              <w:szCs w:val="22"/>
-              <w:lang w:val="en-GB" w:eastAsia="en-GB"/>
-            </w:rPr>
-          </w:pPr>
-          <w:hyperlink w:anchor="_Toc42673531" w:history="1">
-            <w:r>
-              <w:rPr>
-                <w:rStyle w:val="Hyperlink"/>
-                <w:noProof/>
-                <w14:scene3d>
-                  <w14:camera w14:prst="orthographicFront"/>
-                  <w14:lightRig w14:rig="threePt" w14:dir="t">
-                    <w14:rot w14:lat="0" w14:lon="0" w14:rev="0"/>
-                  </w14:lightRig>
-                </w14:scene3d>
-              </w:rPr>
-              <w:t>5.2</w:t>
-            </w:r>
-            <w:r>
-              <w:rPr>
-                <w:rFonts w:asciiTheme="minorHAnsi" w:eastAsiaTheme="minorEastAsia" w:hAnsiTheme="minorHAnsi" w:cstheme="minorBidi"/>
-                <w:noProof/>
-                <w:sz w:val="22"/>
-                <w:szCs w:val="22"/>
-                <w:lang w:val="en-GB" w:eastAsia="en-GB"/>
-              </w:rPr>
-              <w:tab/>
-            </w:r>
-            <w:r>
-              <w:rPr>
-                <w:rStyle w:val="Hyperlink"/>
-                <w:noProof/>
-              </w:rPr>
-              <w:t>Risk and mitigation</w:t>
-            </w:r>
-            <w:r>
-              <w:rPr>
-                <w:noProof/>
-                <w:webHidden/>
-              </w:rPr>
-              <w:tab/>
-            </w:r>
-            <w:r>
-              <w:rPr>
-                <w:noProof/>
-                <w:webHidden/>
-              </w:rPr>
-              <w:fldChar w:fldCharType="begin"/>
-            </w:r>
-            <w:r>
-              <w:rPr>
-                <w:noProof/>
-                <w:webHidden/>
-              </w:rPr>
-              <w:instrText xml:space="preserve"> PAGEREF _Toc42673531 \h </w:instrText>
-            </w:r>
-            <w:r>
-              <w:rPr>
-                <w:noProof/>
-                <w:webHidden/>
-              </w:rPr>
-            </w:r>
-            <w:r>
-              <w:rPr>
-                <w:noProof/>
-                <w:webHidden/>
-              </w:rPr>
-              <w:fldChar w:fldCharType="separate"/>
-            </w:r>
-            <w:r>
-              <w:rPr>
-                <w:noProof/>
-                <w:webHidden/>
-              </w:rPr>
-              <w:t>9</w:t>
             </w:r>
             <w:r>
               <w:rPr>
@@ -2839,10 +1513,12 @@
       <w:pPr>
         <w:pStyle w:val="Heading1"/>
       </w:pPr>
+      <w:bookmarkStart w:id="3" w:name="_Toc53224501"/>
       <w:r>
         <w:lastRenderedPageBreak/>
         <w:t>Architectural Design</w:t>
       </w:r>
+      <w:bookmarkEnd w:id="3"/>
     </w:p>
     <w:p/>
     <w:p/>
@@ -2919,10 +1595,12 @@
       <w:pPr>
         <w:pStyle w:val="Heading1"/>
       </w:pPr>
+      <w:bookmarkStart w:id="4" w:name="_Toc53224502"/>
       <w:r>
         <w:lastRenderedPageBreak/>
         <w:t>Database Design</w:t>
       </w:r>
+      <w:bookmarkEnd w:id="4"/>
     </w:p>
     <w:p/>
     <w:p>
@@ -2992,19 +1670,23 @@
       <w:pPr>
         <w:pStyle w:val="Heading1"/>
       </w:pPr>
+      <w:bookmarkStart w:id="5" w:name="_Toc53224503"/>
       <w:r>
         <w:lastRenderedPageBreak/>
         <w:t>Design Desicions</w:t>
       </w:r>
+      <w:bookmarkEnd w:id="5"/>
     </w:p>
     <w:p/>
     <w:p>
       <w:pPr>
         <w:pStyle w:val="Heading2"/>
       </w:pPr>
+      <w:bookmarkStart w:id="6" w:name="_Toc53224504"/>
       <w:r>
         <w:t>Back-end Framework</w:t>
       </w:r>
+      <w:bookmarkEnd w:id="6"/>
     </w:p>
     <w:p>
       <w:pPr>
@@ -3047,9 +1729,11 @@
       <w:pPr>
         <w:pStyle w:val="Heading2"/>
       </w:pPr>
+      <w:bookmarkStart w:id="7" w:name="_Toc53224505"/>
       <w:r>
         <w:t>Front-end Framework</w:t>
       </w:r>
+      <w:bookmarkEnd w:id="7"/>
     </w:p>
     <w:p/>
     <w:p>
@@ -3068,8 +1752,250 @@
         <w:t>I chose React.js as my front end framework because it is again the most wide spread front end framework out there. It is not that hard to go into the performace in good and the syntax is elegant. There ar a lot of qualoty tutorials online for it and the documentation is ok.</w:t>
       </w:r>
     </w:p>
+    <w:p>
+      <w:pPr>
+        <w:ind w:left="708"/>
+        <w:rPr>
+          <w:sz w:val="22"/>
+          <w:szCs w:val="22"/>
+        </w:rPr>
+      </w:pPr>
+    </w:p>
+    <w:p>
+      <w:pPr>
+        <w:ind w:left="708"/>
+        <w:rPr>
+          <w:sz w:val="22"/>
+          <w:szCs w:val="22"/>
+        </w:rPr>
+      </w:pPr>
+    </w:p>
+    <w:p>
+      <w:pPr>
+        <w:pStyle w:val="Heading1"/>
+      </w:pPr>
+      <w:bookmarkStart w:id="8" w:name="_Toc53224506"/>
+      <w:r>
+        <w:lastRenderedPageBreak/>
+        <w:t>Wireframes</w:t>
+      </w:r>
+      <w:r>
+        <w:rPr>
+          <w:noProof/>
+        </w:rPr>
+        <w:drawing>
+          <wp:inline distT="0" distB="0" distL="0" distR="0" wp14:anchorId="55826807" wp14:editId="3AB06E5B">
+            <wp:extent cx="5900420" cy="3243580"/>
+            <wp:effectExtent l="0" t="0" r="5080" b="0"/>
+            <wp:docPr id="5" name="Picture 5"/>
+            <wp:cNvGraphicFramePr>
+              <a:graphicFrameLocks xmlns:a="http://schemas.openxmlformats.org/drawingml/2006/main" noChangeAspect="1"/>
+            </wp:cNvGraphicFramePr>
+            <a:graphic xmlns:a="http://schemas.openxmlformats.org/drawingml/2006/main">
+              <a:graphicData uri="http://schemas.openxmlformats.org/drawingml/2006/picture">
+                <pic:pic xmlns:pic="http://schemas.openxmlformats.org/drawingml/2006/picture">
+                  <pic:nvPicPr>
+                    <pic:cNvPr id="0" name="Picture 3"/>
+                    <pic:cNvPicPr>
+                      <a:picLocks noChangeAspect="1" noChangeArrowheads="1"/>
+                    </pic:cNvPicPr>
+                  </pic:nvPicPr>
+                  <pic:blipFill>
+                    <a:blip r:embed="rId13">
+                      <a:extLst>
+                        <a:ext uri="{28A0092B-C50C-407E-A947-70E740481C1C}">
+                          <a14:useLocalDpi xmlns:a14="http://schemas.microsoft.com/office/drawing/2010/main" val="0"/>
+                        </a:ext>
+                      </a:extLst>
+                    </a:blip>
+                    <a:srcRect/>
+                    <a:stretch>
+                      <a:fillRect/>
+                    </a:stretch>
+                  </pic:blipFill>
+                  <pic:spPr bwMode="auto">
+                    <a:xfrm>
+                      <a:off x="0" y="0"/>
+                      <a:ext cx="5900420" cy="3243580"/>
+                    </a:xfrm>
+                    <a:prstGeom prst="rect">
+                      <a:avLst/>
+                    </a:prstGeom>
+                    <a:noFill/>
+                    <a:ln>
+                      <a:noFill/>
+                    </a:ln>
+                  </pic:spPr>
+                </pic:pic>
+              </a:graphicData>
+            </a:graphic>
+          </wp:inline>
+        </w:drawing>
+      </w:r>
+      <w:r>
+        <w:rPr>
+          <w:noProof/>
+        </w:rPr>
+        <w:drawing>
+          <wp:inline distT="0" distB="0" distL="0" distR="0" wp14:anchorId="474202F6" wp14:editId="40AA83A6">
+            <wp:extent cx="5900420" cy="3243580"/>
+            <wp:effectExtent l="0" t="0" r="5080" b="0"/>
+            <wp:docPr id="6" name="Picture 6"/>
+            <wp:cNvGraphicFramePr>
+              <a:graphicFrameLocks xmlns:a="http://schemas.openxmlformats.org/drawingml/2006/main" noChangeAspect="1"/>
+            </wp:cNvGraphicFramePr>
+            <a:graphic xmlns:a="http://schemas.openxmlformats.org/drawingml/2006/main">
+              <a:graphicData uri="http://schemas.openxmlformats.org/drawingml/2006/picture">
+                <pic:pic xmlns:pic="http://schemas.openxmlformats.org/drawingml/2006/picture">
+                  <pic:nvPicPr>
+                    <pic:cNvPr id="0" name="Picture 4"/>
+                    <pic:cNvPicPr>
+                      <a:picLocks noChangeAspect="1" noChangeArrowheads="1"/>
+                    </pic:cNvPicPr>
+                  </pic:nvPicPr>
+                  <pic:blipFill>
+                    <a:blip r:embed="rId14">
+                      <a:extLst>
+                        <a:ext uri="{28A0092B-C50C-407E-A947-70E740481C1C}">
+                          <a14:useLocalDpi xmlns:a14="http://schemas.microsoft.com/office/drawing/2010/main" val="0"/>
+                        </a:ext>
+                      </a:extLst>
+                    </a:blip>
+                    <a:srcRect/>
+                    <a:stretch>
+                      <a:fillRect/>
+                    </a:stretch>
+                  </pic:blipFill>
+                  <pic:spPr bwMode="auto">
+                    <a:xfrm>
+                      <a:off x="0" y="0"/>
+                      <a:ext cx="5900420" cy="3243580"/>
+                    </a:xfrm>
+                    <a:prstGeom prst="rect">
+                      <a:avLst/>
+                    </a:prstGeom>
+                    <a:noFill/>
+                    <a:ln>
+                      <a:noFill/>
+                    </a:ln>
+                  </pic:spPr>
+                </pic:pic>
+              </a:graphicData>
+            </a:graphic>
+          </wp:inline>
+        </w:drawing>
+      </w:r>
+      <w:r>
+        <w:rPr>
+          <w:noProof/>
+        </w:rPr>
+        <w:lastRenderedPageBreak/>
+        <w:drawing>
+          <wp:inline distT="0" distB="0" distL="0" distR="0" wp14:anchorId="6822A4E9" wp14:editId="21954040">
+            <wp:extent cx="5900420" cy="3243580"/>
+            <wp:effectExtent l="0" t="0" r="5080" b="0"/>
+            <wp:docPr id="4" name="Picture 4"/>
+            <wp:cNvGraphicFramePr>
+              <a:graphicFrameLocks xmlns:a="http://schemas.openxmlformats.org/drawingml/2006/main" noChangeAspect="1"/>
+            </wp:cNvGraphicFramePr>
+            <a:graphic xmlns:a="http://schemas.openxmlformats.org/drawingml/2006/main">
+              <a:graphicData uri="http://schemas.openxmlformats.org/drawingml/2006/picture">
+                <pic:pic xmlns:pic="http://schemas.openxmlformats.org/drawingml/2006/picture">
+                  <pic:nvPicPr>
+                    <pic:cNvPr id="0" name="Picture 2"/>
+                    <pic:cNvPicPr>
+                      <a:picLocks noChangeAspect="1" noChangeArrowheads="1"/>
+                    </pic:cNvPicPr>
+                  </pic:nvPicPr>
+                  <pic:blipFill>
+                    <a:blip r:embed="rId15">
+                      <a:extLst>
+                        <a:ext uri="{28A0092B-C50C-407E-A947-70E740481C1C}">
+                          <a14:useLocalDpi xmlns:a14="http://schemas.microsoft.com/office/drawing/2010/main" val="0"/>
+                        </a:ext>
+                      </a:extLst>
+                    </a:blip>
+                    <a:srcRect/>
+                    <a:stretch>
+                      <a:fillRect/>
+                    </a:stretch>
+                  </pic:blipFill>
+                  <pic:spPr bwMode="auto">
+                    <a:xfrm>
+                      <a:off x="0" y="0"/>
+                      <a:ext cx="5900420" cy="3243580"/>
+                    </a:xfrm>
+                    <a:prstGeom prst="rect">
+                      <a:avLst/>
+                    </a:prstGeom>
+                    <a:noFill/>
+                    <a:ln>
+                      <a:noFill/>
+                    </a:ln>
+                  </pic:spPr>
+                </pic:pic>
+              </a:graphicData>
+            </a:graphic>
+          </wp:inline>
+        </w:drawing>
+      </w:r>
+      <w:r>
+        <w:rPr>
+          <w:noProof/>
+        </w:rPr>
+        <w:drawing>
+          <wp:inline distT="0" distB="0" distL="0" distR="0" wp14:anchorId="13749B71" wp14:editId="72F4E518">
+            <wp:extent cx="5900420" cy="3243580"/>
+            <wp:effectExtent l="0" t="0" r="5080" b="0"/>
+            <wp:docPr id="1" name="Picture 1"/>
+            <wp:cNvGraphicFramePr>
+              <a:graphicFrameLocks xmlns:a="http://schemas.openxmlformats.org/drawingml/2006/main" noChangeAspect="1"/>
+            </wp:cNvGraphicFramePr>
+            <a:graphic xmlns:a="http://schemas.openxmlformats.org/drawingml/2006/main">
+              <a:graphicData uri="http://schemas.openxmlformats.org/drawingml/2006/picture">
+                <pic:pic xmlns:pic="http://schemas.openxmlformats.org/drawingml/2006/picture">
+                  <pic:nvPicPr>
+                    <pic:cNvPr id="0" name="Picture 1"/>
+                    <pic:cNvPicPr>
+                      <a:picLocks noChangeAspect="1" noChangeArrowheads="1"/>
+                    </pic:cNvPicPr>
+                  </pic:nvPicPr>
+                  <pic:blipFill>
+                    <a:blip r:embed="rId16">
+                      <a:extLst>
+                        <a:ext uri="{28A0092B-C50C-407E-A947-70E740481C1C}">
+                          <a14:useLocalDpi xmlns:a14="http://schemas.microsoft.com/office/drawing/2010/main" val="0"/>
+                        </a:ext>
+                      </a:extLst>
+                    </a:blip>
+                    <a:srcRect/>
+                    <a:stretch>
+                      <a:fillRect/>
+                    </a:stretch>
+                  </pic:blipFill>
+                  <pic:spPr bwMode="auto">
+                    <a:xfrm>
+                      <a:off x="0" y="0"/>
+                      <a:ext cx="5900420" cy="3243580"/>
+                    </a:xfrm>
+                    <a:prstGeom prst="rect">
+                      <a:avLst/>
+                    </a:prstGeom>
+                    <a:noFill/>
+                    <a:ln>
+                      <a:noFill/>
+                    </a:ln>
+                  </pic:spPr>
+                </pic:pic>
+              </a:graphicData>
+            </a:graphic>
+          </wp:inline>
+        </w:drawing>
+      </w:r>
+      <w:bookmarkEnd w:id="8"/>
+    </w:p>
     <w:sectPr>
-      <w:footerReference w:type="default" r:id="rId13"/>
+      <w:footerReference w:type="default" r:id="rId17"/>
       <w:pgSz w:w="11906" w:h="16838"/>
       <w:pgMar w:top="1948" w:right="1183" w:bottom="1702" w:left="1417" w:header="708" w:footer="708" w:gutter="0"/>
       <w:cols w:space="708"/>
@@ -6009,16 +4935,6 @@
 </file>
 
 <file path=customXml/item2.xml><?xml version="1.0" encoding="utf-8"?>
-<p:properties xmlns:p="http://schemas.microsoft.com/office/2006/metadata/properties" xmlns:xsi="http://www.w3.org/2001/XMLSchema-instance" xmlns:pc="http://schemas.microsoft.com/office/infopath/2007/PartnerControls">
-  <documentManagement/>
-</p:properties>
-</file>
-
-<file path=customXml/item3.xml><?xml version="1.0" encoding="utf-8"?>
-<b:Sources xmlns:b="http://schemas.openxmlformats.org/officeDocument/2006/bibliography" xmlns="http://schemas.openxmlformats.org/officeDocument/2006/bibliography" SelectedStyle="\APASixthEditionOfficeOnline.xsl" StyleName="APA" Version="6"/>
-</file>
-
-<file path=customXml/item4.xml><?xml version="1.0" encoding="utf-8"?>
 <ct:contentTypeSchema xmlns:ct="http://schemas.microsoft.com/office/2006/metadata/contentType" xmlns:ma="http://schemas.microsoft.com/office/2006/metadata/properties/metaAttributes" ct:_="" ma:_="" ma:contentTypeName="Document" ma:contentTypeID="0x0101006E2266C429646E4EBD6404B6EA8A4485" ma:contentTypeVersion="0" ma:contentTypeDescription="Create a new document." ma:contentTypeScope="" ma:versionID="84cb85dfad10a4f87f2f5e3abdc78583">
   <xsd:schema xmlns:xsd="http://www.w3.org/2001/XMLSchema" xmlns:xs="http://www.w3.org/2001/XMLSchema" xmlns:p="http://schemas.microsoft.com/office/2006/metadata/properties" targetNamespace="http://schemas.microsoft.com/office/2006/metadata/properties" ma:root="true" ma:fieldsID="067e30616eeadeb776f014c5fbcfd813">
     <xsd:element name="properties">
@@ -6132,6 +5048,16 @@
 </ct:contentTypeSchema>
 </file>
 
+<file path=customXml/item3.xml><?xml version="1.0" encoding="utf-8"?>
+<b:Sources xmlns:b="http://schemas.openxmlformats.org/officeDocument/2006/bibliography" xmlns="http://schemas.openxmlformats.org/officeDocument/2006/bibliography" SelectedStyle="\APASixthEditionOfficeOnline.xsl" StyleName="APA" Version="6"/>
+</file>
+
+<file path=customXml/item4.xml><?xml version="1.0" encoding="utf-8"?>
+<p:properties xmlns:p="http://schemas.microsoft.com/office/2006/metadata/properties" xmlns:xsi="http://www.w3.org/2001/XMLSchema-instance" xmlns:pc="http://schemas.microsoft.com/office/infopath/2007/PartnerControls">
+  <documentManagement/>
+</p:properties>
+</file>
+
 <file path=customXml/itemProps1.xml><?xml version="1.0" encoding="utf-8"?>
 <ds:datastoreItem xmlns:ds="http://schemas.openxmlformats.org/officeDocument/2006/customXml" ds:itemID="{8D559B33-4825-405B-ACEB-6F229225D325}">
   <ds:schemaRefs>
@@ -6141,9 +5067,16 @@
 </file>
 
 <file path=customXml/itemProps2.xml><?xml version="1.0" encoding="utf-8"?>
-<ds:datastoreItem xmlns:ds="http://schemas.openxmlformats.org/officeDocument/2006/customXml" ds:itemID="{AC94A26D-82EB-45B7-AEA3-129FBDD1FCEB}">
+<ds:datastoreItem xmlns:ds="http://schemas.openxmlformats.org/officeDocument/2006/customXml" ds:itemID="{08EF32FD-76A6-438F-9009-32016340A188}">
   <ds:schemaRefs>
+    <ds:schemaRef ds:uri="http://schemas.microsoft.com/office/2006/metadata/contentType"/>
+    <ds:schemaRef ds:uri="http://schemas.microsoft.com/office/2006/metadata/properties/metaAttributes"/>
+    <ds:schemaRef ds:uri="http://www.w3.org/2001/XMLSchema"/>
     <ds:schemaRef ds:uri="http://schemas.microsoft.com/office/2006/metadata/properties"/>
+    <ds:schemaRef ds:uri="http://schemas.openxmlformats.org/package/2006/metadata/core-properties"/>
+    <ds:schemaRef ds:uri="http://purl.org/dc/elements/1.1/"/>
+    <ds:schemaRef ds:uri="http://purl.org/dc/terms/"/>
+    <ds:schemaRef ds:uri="http://schemas.microsoft.com/internal/obd"/>
     <ds:schemaRef ds:uri="http://schemas.microsoft.com/office/infopath/2007/PartnerControls"/>
   </ds:schemaRefs>
 </ds:datastoreItem>
@@ -6158,16 +5091,9 @@
 </file>
 
 <file path=customXml/itemProps4.xml><?xml version="1.0" encoding="utf-8"?>
-<ds:datastoreItem xmlns:ds="http://schemas.openxmlformats.org/officeDocument/2006/customXml" ds:itemID="{08EF32FD-76A6-438F-9009-32016340A188}">
+<ds:datastoreItem xmlns:ds="http://schemas.openxmlformats.org/officeDocument/2006/customXml" ds:itemID="{AC94A26D-82EB-45B7-AEA3-129FBDD1FCEB}">
   <ds:schemaRefs>
-    <ds:schemaRef ds:uri="http://schemas.microsoft.com/office/2006/metadata/contentType"/>
-    <ds:schemaRef ds:uri="http://schemas.microsoft.com/office/2006/metadata/properties/metaAttributes"/>
-    <ds:schemaRef ds:uri="http://www.w3.org/2001/XMLSchema"/>
     <ds:schemaRef ds:uri="http://schemas.microsoft.com/office/2006/metadata/properties"/>
-    <ds:schemaRef ds:uri="http://schemas.openxmlformats.org/package/2006/metadata/core-properties"/>
-    <ds:schemaRef ds:uri="http://purl.org/dc/elements/1.1/"/>
-    <ds:schemaRef ds:uri="http://purl.org/dc/terms/"/>
-    <ds:schemaRef ds:uri="http://schemas.microsoft.com/internal/obd"/>
     <ds:schemaRef ds:uri="http://schemas.microsoft.com/office/infopath/2007/PartnerControls"/>
   </ds:schemaRefs>
 </ds:datastoreItem>

</xml_diff>